<commit_message>
added support for fork
</commit_message>
<xml_diff>
--- a/Documents/ًReport.docx
+++ b/Documents/ًReport.docx
@@ -4,9 +4,13 @@
   <w:body>
     <w:p>
       <w:pPr>
+        <w:pStyle w:val="Title"/>
         <w:bidi w:val="1"/>
+        <w:jc w:val="center"/>
         <w:rPr/>
       </w:pPr>
+      <w:bookmarkStart w:colFirst="0" w:colLast="0" w:name="_i6gxe1nt8z6q" w:id="0"/>
+      <w:bookmarkEnd w:id="0"/>
       <w:r>
         <w:rPr>
           <w:rtl w:val="1"/>
@@ -90,12 +94,13 @@
       <w:pPr>
         <w:pStyle w:val="Heading2"/>
         <w:bidi w:val="1"/>
+        <w:jc w:val="center"/>
         <w:rPr>
           <w:rFonts w:ascii="Scheherazade" w:cs="Scheherazade" w:eastAsia="Scheherazade" w:hAnsi="Scheherazade"/>
         </w:rPr>
       </w:pPr>
-      <w:bookmarkStart w:colFirst="0" w:colLast="0" w:name="_lrzuaqo1xu53" w:id="0"/>
-      <w:bookmarkEnd w:id="0"/>
+      <w:bookmarkStart w:colFirst="0" w:colLast="0" w:name="_lrzuaqo1xu53" w:id="1"/>
+      <w:bookmarkEnd w:id="1"/>
       <w:r>
         <w:rPr>
           <w:rtl w:val="1"/>
@@ -133,10 +138,11 @@
       <w:pPr>
         <w:pStyle w:val="Heading2"/>
         <w:bidi w:val="1"/>
+        <w:jc w:val="center"/>
         <w:rPr/>
       </w:pPr>
-      <w:bookmarkStart w:colFirst="0" w:colLast="0" w:name="_lkela3q91bdz" w:id="1"/>
-      <w:bookmarkEnd w:id="1"/>
+      <w:bookmarkStart w:colFirst="0" w:colLast="0" w:name="_lkela3q91bdz" w:id="2"/>
+      <w:bookmarkEnd w:id="2"/>
       <w:r>
         <w:rPr>
           <w:rtl w:val="1"/>
@@ -160,10 +166,11 @@
       <w:pPr>
         <w:pStyle w:val="Heading2"/>
         <w:bidi w:val="1"/>
+        <w:jc w:val="center"/>
         <w:rPr/>
       </w:pPr>
-      <w:bookmarkStart w:colFirst="0" w:colLast="0" w:name="_qvez6cj2cxi6" w:id="2"/>
-      <w:bookmarkEnd w:id="2"/>
+      <w:bookmarkStart w:colFirst="0" w:colLast="0" w:name="_qvez6cj2cxi6" w:id="3"/>
+      <w:bookmarkEnd w:id="3"/>
       <w:r>
         <w:rPr>
           <w:rtl w:val="1"/>
@@ -277,8 +284,8 @@
         <w:bidi w:val="1"/>
         <w:rPr/>
       </w:pPr>
-      <w:bookmarkStart w:colFirst="0" w:colLast="0" w:name="_bjzj4vlbyc3z" w:id="3"/>
-      <w:bookmarkEnd w:id="3"/>
+      <w:bookmarkStart w:colFirst="0" w:colLast="0" w:name="_bjzj4vlbyc3z" w:id="4"/>
+      <w:bookmarkEnd w:id="4"/>
       <w:r>
         <w:rPr>
           <w:rtl w:val="1"/>
@@ -1839,8 +1846,8 @@
         <w:bidi w:val="1"/>
         <w:rPr/>
       </w:pPr>
-      <w:bookmarkStart w:colFirst="0" w:colLast="0" w:name="_fvnteltt1kgw" w:id="4"/>
-      <w:bookmarkEnd w:id="4"/>
+      <w:bookmarkStart w:colFirst="0" w:colLast="0" w:name="_fvnteltt1kgw" w:id="5"/>
+      <w:bookmarkEnd w:id="5"/>
       <w:r>
         <w:rPr>
           <w:rtl w:val="1"/>
@@ -3187,8 +3194,8 @@
         <w:bidi w:val="1"/>
         <w:rPr/>
       </w:pPr>
-      <w:bookmarkStart w:colFirst="0" w:colLast="0" w:name="_xfxjsep61fdw" w:id="5"/>
-      <w:bookmarkEnd w:id="5"/>
+      <w:bookmarkStart w:colFirst="0" w:colLast="0" w:name="_xfxjsep61fdw" w:id="6"/>
+      <w:bookmarkEnd w:id="6"/>
       <w:r>
         <w:rPr>
           <w:rtl w:val="1"/>
@@ -3813,8 +3820,8 @@
         <w:bidi w:val="1"/>
         <w:rPr/>
       </w:pPr>
-      <w:bookmarkStart w:colFirst="0" w:colLast="0" w:name="_rrm8ukqoz1tp" w:id="6"/>
-      <w:bookmarkEnd w:id="6"/>
+      <w:bookmarkStart w:colFirst="0" w:colLast="0" w:name="_rrm8ukqoz1tp" w:id="7"/>
+      <w:bookmarkEnd w:id="7"/>
       <w:r>
         <w:rPr>
           <w:rtl w:val="1"/>
@@ -4367,8 +4374,8 @@
         <w:bidi w:val="1"/>
         <w:rPr/>
       </w:pPr>
-      <w:bookmarkStart w:colFirst="0" w:colLast="0" w:name="_3ngbrx6ne6jc" w:id="7"/>
-      <w:bookmarkEnd w:id="7"/>
+      <w:bookmarkStart w:colFirst="0" w:colLast="0" w:name="_3ngbrx6ne6jc" w:id="8"/>
+      <w:bookmarkEnd w:id="8"/>
       <w:r>
         <w:rPr>
           <w:rtl w:val="1"/>
@@ -5476,6 +5483,258 @@
         <w:rPr>
           <w:rtl w:val="1"/>
         </w:rPr>
+        <w:t xml:space="preserve">پردازنده</w:t>
+      </w:r>
+      <w:r>
+        <w:rPr>
+          <w:rtl w:val="1"/>
+        </w:rPr>
+        <w:t xml:space="preserve">‌</w:t>
+      </w:r>
+      <w:r>
+        <w:rPr>
+          <w:rtl w:val="1"/>
+        </w:rPr>
+        <w:t xml:space="preserve">ها</w:t>
+      </w:r>
+      <w:r>
+        <w:rPr>
+          <w:rtl w:val="1"/>
+        </w:rPr>
+        <w:t xml:space="preserve"> </w:t>
+      </w:r>
+      <w:r>
+        <w:rPr>
+          <w:rtl w:val="1"/>
+        </w:rPr>
+        <w:t xml:space="preserve">از</w:t>
+      </w:r>
+      <w:r>
+        <w:rPr>
+          <w:rtl w:val="1"/>
+        </w:rPr>
+        <w:t xml:space="preserve"> </w:t>
+      </w:r>
+      <w:r>
+        <w:rPr>
+          <w:rtl w:val="0"/>
+        </w:rPr>
+        <w:t xml:space="preserve">Translational</w:t>
+      </w:r>
+      <w:r>
+        <w:rPr>
+          <w:rtl w:val="0"/>
+        </w:rPr>
+        <w:t xml:space="preserve"> </w:t>
+      </w:r>
+      <w:r>
+        <w:rPr>
+          <w:rtl w:val="0"/>
+        </w:rPr>
+        <w:t xml:space="preserve">Lookaside</w:t>
+      </w:r>
+      <w:r>
+        <w:rPr>
+          <w:rtl w:val="0"/>
+        </w:rPr>
+        <w:t xml:space="preserve"> </w:t>
+      </w:r>
+      <w:r>
+        <w:rPr>
+          <w:rtl w:val="0"/>
+        </w:rPr>
+        <w:t xml:space="preserve">Buffer</w:t>
+      </w:r>
+      <w:r>
+        <w:rPr>
+          <w:rtl w:val="1"/>
+        </w:rPr>
+        <w:t xml:space="preserve"> </w:t>
+      </w:r>
+      <w:r>
+        <w:rPr>
+          <w:rtl w:val="1"/>
+        </w:rPr>
+        <w:t xml:space="preserve">برای</w:t>
+      </w:r>
+      <w:r>
+        <w:rPr>
+          <w:rtl w:val="1"/>
+        </w:rPr>
+        <w:t xml:space="preserve"> </w:t>
+      </w:r>
+      <w:r>
+        <w:rPr>
+          <w:rtl w:val="1"/>
+        </w:rPr>
+        <w:t xml:space="preserve">پیدا</w:t>
+      </w:r>
+      <w:r>
+        <w:rPr>
+          <w:rtl w:val="1"/>
+        </w:rPr>
+        <w:t xml:space="preserve"> </w:t>
+      </w:r>
+      <w:r>
+        <w:rPr>
+          <w:rtl w:val="1"/>
+        </w:rPr>
+        <w:t xml:space="preserve">کردن</w:t>
+      </w:r>
+      <w:r>
+        <w:rPr>
+          <w:rtl w:val="1"/>
+        </w:rPr>
+        <w:t xml:space="preserve"> </w:t>
+      </w:r>
+      <w:r>
+        <w:rPr>
+          <w:rtl w:val="1"/>
+        </w:rPr>
+        <w:t xml:space="preserve">سریع</w:t>
+      </w:r>
+      <w:r>
+        <w:rPr>
+          <w:rtl w:val="1"/>
+        </w:rPr>
+        <w:t xml:space="preserve">‌</w:t>
+      </w:r>
+      <w:r>
+        <w:rPr>
+          <w:rtl w:val="1"/>
+        </w:rPr>
+        <w:t xml:space="preserve">تر</w:t>
+      </w:r>
+      <w:r>
+        <w:rPr>
+          <w:rtl w:val="1"/>
+        </w:rPr>
+        <w:t xml:space="preserve"> </w:t>
+      </w:r>
+      <w:r>
+        <w:rPr>
+          <w:rtl w:val="1"/>
+        </w:rPr>
+        <w:t xml:space="preserve">صفحه</w:t>
+      </w:r>
+      <w:r>
+        <w:rPr>
+          <w:rtl w:val="1"/>
+        </w:rPr>
+        <w:t xml:space="preserve">‌</w:t>
+      </w:r>
+      <w:r>
+        <w:rPr>
+          <w:rtl w:val="1"/>
+        </w:rPr>
+        <w:t xml:space="preserve">ی</w:t>
+      </w:r>
+      <w:r>
+        <w:rPr>
+          <w:rtl w:val="1"/>
+        </w:rPr>
+        <w:t xml:space="preserve"> </w:t>
+      </w:r>
+      <w:r>
+        <w:rPr>
+          <w:rtl w:val="1"/>
+        </w:rPr>
+        <w:t xml:space="preserve">مربوط</w:t>
+      </w:r>
+      <w:r>
+        <w:rPr>
+          <w:rtl w:val="1"/>
+        </w:rPr>
+        <w:t xml:space="preserve"> </w:t>
+      </w:r>
+      <w:r>
+        <w:rPr>
+          <w:rtl w:val="1"/>
+        </w:rPr>
+        <w:t xml:space="preserve">به</w:t>
+      </w:r>
+      <w:r>
+        <w:rPr>
+          <w:rtl w:val="1"/>
+        </w:rPr>
+        <w:t xml:space="preserve"> </w:t>
+      </w:r>
+      <w:r>
+        <w:rPr>
+          <w:rtl w:val="1"/>
+        </w:rPr>
+        <w:t xml:space="preserve">آدرس</w:t>
+      </w:r>
+      <w:r>
+        <w:rPr>
+          <w:rtl w:val="1"/>
+        </w:rPr>
+        <w:t xml:space="preserve"> </w:t>
+      </w:r>
+      <w:r>
+        <w:rPr>
+          <w:rtl w:val="1"/>
+        </w:rPr>
+        <w:t xml:space="preserve">مجازی</w:t>
+      </w:r>
+      <w:r>
+        <w:rPr>
+          <w:rtl w:val="1"/>
+        </w:rPr>
+        <w:t xml:space="preserve"> </w:t>
+      </w:r>
+      <w:r>
+        <w:rPr>
+          <w:rtl w:val="1"/>
+        </w:rPr>
+        <w:t xml:space="preserve">استفاده</w:t>
+      </w:r>
+      <w:r>
+        <w:rPr>
+          <w:rtl w:val="1"/>
+        </w:rPr>
+        <w:t xml:space="preserve"> </w:t>
+      </w:r>
+      <w:r>
+        <w:rPr>
+          <w:rtl w:val="1"/>
+        </w:rPr>
+        <w:t xml:space="preserve">می</w:t>
+      </w:r>
+      <w:r>
+        <w:rPr>
+          <w:rtl w:val="1"/>
+        </w:rPr>
+        <w:t xml:space="preserve">‌</w:t>
+      </w:r>
+      <w:r>
+        <w:rPr>
+          <w:rtl w:val="1"/>
+        </w:rPr>
+        <w:t xml:space="preserve">شود</w:t>
+      </w:r>
+      <w:r>
+        <w:rPr>
+          <w:rtl w:val="1"/>
+        </w:rPr>
+        <w:t xml:space="preserve">. </w:t>
+      </w:r>
+      <w:r>
+        <w:rPr>
+          <w:rtl w:val="1"/>
+        </w:rPr>
+        <w:t xml:space="preserve">در</w:t>
+      </w:r>
+      <w:r>
+        <w:rPr>
+          <w:rtl w:val="1"/>
+        </w:rPr>
+        <w:t xml:space="preserve"> </w:t>
+      </w:r>
+      <w:r>
+        <w:rPr>
+          <w:rtl w:val="1"/>
+        </w:rPr>
         <w:t xml:space="preserve">اینجا</w:t>
       </w:r>
       <w:r>
@@ -5687,16 +5946,6 @@
           <w:rtl w:val="1"/>
         </w:rPr>
         <w:t xml:space="preserve">.</w:t>
-      </w:r>
-    </w:p>
-    <w:p>
-      <w:pPr>
-        <w:rPr/>
-      </w:pPr>
-      <w:r>
-        <w:rPr>
-          <w:rtl w:val="0"/>
-        </w:rPr>
       </w:r>
     </w:p>
     <w:p>
@@ -5705,243 +5954,12 @@
         <w:bidi w:val="1"/>
         <w:rPr/>
       </w:pPr>
-      <w:bookmarkStart w:colFirst="0" w:colLast="0" w:name="_wzsyk1onpfaz" w:id="8"/>
-      <w:bookmarkEnd w:id="8"/>
-      <w:r>
-        <w:rPr>
-          <w:rtl w:val="1"/>
-        </w:rPr>
-        <w:t xml:space="preserve">سوال</w:t>
-      </w:r>
-      <w:r>
-        <w:rPr>
-          <w:rtl w:val="1"/>
-        </w:rPr>
-        <w:t xml:space="preserve"> </w:t>
-      </w:r>
-      <w:r>
-        <w:rPr>
-          <w:rtl w:val="1"/>
-        </w:rPr>
-        <w:t xml:space="preserve">ششم</w:t>
-      </w:r>
-    </w:p>
-    <w:p>
-      <w:pPr>
-        <w:bidi w:val="1"/>
-        <w:rPr>
-          <w:b w:val="1"/>
-        </w:rPr>
-      </w:pPr>
-      <w:r>
-        <w:rPr>
-          <w:b w:val="1"/>
-          <w:rtl w:val="1"/>
-        </w:rPr>
-        <w:t xml:space="preserve">دو</w:t>
-      </w:r>
-      <w:r>
-        <w:rPr>
-          <w:b w:val="1"/>
-          <w:rtl w:val="1"/>
-        </w:rPr>
-        <w:t xml:space="preserve"> </w:t>
-      </w:r>
-      <w:r>
-        <w:rPr>
-          <w:b w:val="1"/>
-          <w:rtl w:val="1"/>
-        </w:rPr>
-        <w:t xml:space="preserve">نقص</w:t>
-      </w:r>
-      <w:r>
-        <w:rPr>
-          <w:b w:val="1"/>
-          <w:rtl w:val="1"/>
-        </w:rPr>
-        <w:t xml:space="preserve"> </w:t>
-      </w:r>
-      <w:r>
-        <w:rPr>
-          <w:b w:val="1"/>
-          <w:rtl w:val="1"/>
-        </w:rPr>
-        <w:t xml:space="preserve">نگاشت</w:t>
-      </w:r>
-      <w:r>
-        <w:rPr>
-          <w:b w:val="1"/>
-          <w:rtl w:val="1"/>
-        </w:rPr>
-        <w:t xml:space="preserve"> </w:t>
-      </w:r>
-      <w:r>
-        <w:rPr>
-          <w:b w:val="1"/>
-          <w:rtl w:val="1"/>
-        </w:rPr>
-        <w:t xml:space="preserve">فایل</w:t>
-      </w:r>
-      <w:r>
-        <w:rPr>
-          <w:b w:val="1"/>
-          <w:rtl w:val="1"/>
-        </w:rPr>
-        <w:t xml:space="preserve"> </w:t>
-      </w:r>
-      <w:r>
-        <w:rPr>
-          <w:b w:val="1"/>
-          <w:rtl w:val="1"/>
-        </w:rPr>
-        <w:t xml:space="preserve">در</w:t>
-      </w:r>
-      <w:r>
-        <w:rPr>
-          <w:b w:val="1"/>
-          <w:rtl w:val="1"/>
-        </w:rPr>
-        <w:t xml:space="preserve"> </w:t>
-      </w:r>
-      <w:r>
-        <w:rPr>
-          <w:b w:val="1"/>
-          <w:rtl w:val="1"/>
-        </w:rPr>
-        <w:t xml:space="preserve">حافظه</w:t>
-      </w:r>
-      <w:r>
-        <w:rPr>
-          <w:b w:val="1"/>
-          <w:rtl w:val="1"/>
-        </w:rPr>
-        <w:t xml:space="preserve"> </w:t>
-      </w:r>
-      <w:r>
-        <w:rPr>
-          <w:b w:val="1"/>
-          <w:rtl w:val="1"/>
-        </w:rPr>
-        <w:t xml:space="preserve">نسبت</w:t>
-      </w:r>
-      <w:r>
-        <w:rPr>
-          <w:b w:val="1"/>
-          <w:rtl w:val="1"/>
-        </w:rPr>
-        <w:t xml:space="preserve"> </w:t>
-      </w:r>
-      <w:r>
-        <w:rPr>
-          <w:b w:val="1"/>
-          <w:rtl w:val="1"/>
-        </w:rPr>
-        <w:t xml:space="preserve">به</w:t>
-      </w:r>
-      <w:r>
-        <w:rPr>
-          <w:b w:val="1"/>
-          <w:rtl w:val="1"/>
-        </w:rPr>
-        <w:t xml:space="preserve"> </w:t>
-      </w:r>
-      <w:r>
-        <w:rPr>
-          <w:b w:val="1"/>
-          <w:rtl w:val="1"/>
-        </w:rPr>
-        <w:t xml:space="preserve">خواندن</w:t>
-      </w:r>
-      <w:r>
-        <w:rPr>
-          <w:b w:val="1"/>
-          <w:rtl w:val="1"/>
-        </w:rPr>
-        <w:t xml:space="preserve"> </w:t>
-      </w:r>
-      <w:r>
-        <w:rPr>
-          <w:b w:val="1"/>
-          <w:rtl w:val="1"/>
-        </w:rPr>
-        <w:t xml:space="preserve">عادی</w:t>
-      </w:r>
-      <w:r>
-        <w:rPr>
-          <w:b w:val="1"/>
-          <w:rtl w:val="1"/>
-        </w:rPr>
-        <w:t xml:space="preserve"> </w:t>
-      </w:r>
-      <w:r>
-        <w:rPr>
-          <w:b w:val="1"/>
-          <w:rtl w:val="1"/>
-        </w:rPr>
-        <w:t xml:space="preserve">فایل</w:t>
-      </w:r>
-      <w:r>
-        <w:rPr>
-          <w:b w:val="1"/>
-          <w:rtl w:val="1"/>
-        </w:rPr>
-        <w:t xml:space="preserve">‌</w:t>
-      </w:r>
-      <w:r>
-        <w:rPr>
-          <w:b w:val="1"/>
-          <w:rtl w:val="1"/>
-        </w:rPr>
-        <w:t xml:space="preserve">ها</w:t>
-      </w:r>
-      <w:r>
-        <w:rPr>
-          <w:b w:val="1"/>
-          <w:rtl w:val="1"/>
-        </w:rPr>
-        <w:t xml:space="preserve"> </w:t>
-      </w:r>
-      <w:r>
-        <w:rPr>
-          <w:b w:val="1"/>
-          <w:rtl w:val="1"/>
-        </w:rPr>
-        <w:t xml:space="preserve">را</w:t>
-      </w:r>
-      <w:r>
-        <w:rPr>
-          <w:b w:val="1"/>
-          <w:rtl w:val="1"/>
-        </w:rPr>
-        <w:t xml:space="preserve"> </w:t>
-      </w:r>
-      <w:r>
-        <w:rPr>
-          <w:b w:val="1"/>
-          <w:rtl w:val="1"/>
-        </w:rPr>
-        <w:t xml:space="preserve">بیان</w:t>
-      </w:r>
-      <w:r>
-        <w:rPr>
-          <w:b w:val="1"/>
-          <w:rtl w:val="1"/>
-        </w:rPr>
-        <w:t xml:space="preserve"> </w:t>
-      </w:r>
-      <w:r>
-        <w:rPr>
-          <w:b w:val="1"/>
-          <w:rtl w:val="1"/>
-        </w:rPr>
-        <w:t xml:space="preserve">کنید</w:t>
-      </w:r>
-      <w:r>
-        <w:rPr>
-          <w:b w:val="1"/>
-          <w:rtl w:val="1"/>
-        </w:rPr>
-        <w:t xml:space="preserve">.</w:t>
+      <w:bookmarkStart w:colFirst="0" w:colLast="0" w:name="_wzsyk1onpfaz" w:id="9"/>
+      <w:bookmarkEnd w:id="9"/>
+      <w:r>
+        <w:rPr>
+          <w:rtl w:val="0"/>
+        </w:rPr>
       </w:r>
     </w:p>
     <w:p>
@@ -5951,612 +5969,264 @@
       </w:pPr>
       <w:r>
         <w:rPr>
-          <w:rtl w:val="1"/>
-        </w:rPr>
-        <w:t xml:space="preserve">یکی</w:t>
-      </w:r>
-      <w:r>
-        <w:rPr>
-          <w:rtl w:val="1"/>
-        </w:rPr>
-        <w:t xml:space="preserve"> </w:t>
-      </w:r>
-      <w:r>
-        <w:rPr>
-          <w:rtl w:val="1"/>
-        </w:rPr>
-        <w:t xml:space="preserve">از</w:t>
-      </w:r>
-      <w:r>
-        <w:rPr>
-          <w:rtl w:val="1"/>
-        </w:rPr>
-        <w:t xml:space="preserve"> </w:t>
-      </w:r>
-      <w:r>
-        <w:rPr>
-          <w:rtl w:val="1"/>
-        </w:rPr>
-        <w:t xml:space="preserve">مشکلات</w:t>
-      </w:r>
-      <w:r>
-        <w:rPr>
-          <w:rtl w:val="1"/>
-        </w:rPr>
-        <w:t xml:space="preserve"> </w:t>
-      </w:r>
-      <w:r>
-        <w:rPr>
-          <w:rtl w:val="1"/>
-        </w:rPr>
-        <w:t xml:space="preserve">استفاده</w:t>
-      </w:r>
-      <w:r>
-        <w:rPr>
-          <w:rtl w:val="1"/>
-        </w:rPr>
-        <w:t xml:space="preserve"> </w:t>
-      </w:r>
-      <w:r>
-        <w:rPr>
+          <w:rtl w:val="0"/>
+        </w:rPr>
+      </w:r>
+    </w:p>
+    <w:p>
+      <w:pPr>
+        <w:pStyle w:val="Heading1"/>
+        <w:bidi w:val="1"/>
+        <w:rPr/>
+      </w:pPr>
+      <w:bookmarkStart w:colFirst="0" w:colLast="0" w:name="_k10fxoje8u8v" w:id="10"/>
+      <w:bookmarkEnd w:id="10"/>
+      <w:r>
+        <w:rPr>
+          <w:rtl w:val="0"/>
+        </w:rPr>
+      </w:r>
+    </w:p>
+    <w:p>
+      <w:pPr>
+        <w:pStyle w:val="Heading1"/>
+        <w:bidi w:val="1"/>
+        <w:rPr/>
+      </w:pPr>
+      <w:bookmarkStart w:colFirst="0" w:colLast="0" w:name="_d8ryi2gxeb27" w:id="11"/>
+      <w:bookmarkEnd w:id="11"/>
+      <w:r>
+        <w:rPr>
+          <w:rtl w:val="1"/>
+        </w:rPr>
+        <w:t xml:space="preserve">سوال</w:t>
+      </w:r>
+      <w:r>
+        <w:rPr>
+          <w:rtl w:val="1"/>
+        </w:rPr>
+        <w:t xml:space="preserve"> </w:t>
+      </w:r>
+      <w:r>
+        <w:rPr>
+          <w:rtl w:val="1"/>
+        </w:rPr>
+        <w:t xml:space="preserve">ششم</w:t>
+      </w:r>
+    </w:p>
+    <w:p>
+      <w:pPr>
+        <w:bidi w:val="1"/>
+        <w:rPr>
+          <w:b w:val="1"/>
+        </w:rPr>
+      </w:pPr>
+      <w:r>
+        <w:rPr>
+          <w:b w:val="1"/>
+          <w:rtl w:val="1"/>
+        </w:rPr>
+        <w:t xml:space="preserve">دو</w:t>
+      </w:r>
+      <w:r>
+        <w:rPr>
+          <w:b w:val="1"/>
+          <w:rtl w:val="1"/>
+        </w:rPr>
+        <w:t xml:space="preserve"> </w:t>
+      </w:r>
+      <w:r>
+        <w:rPr>
+          <w:b w:val="1"/>
+          <w:rtl w:val="1"/>
+        </w:rPr>
+        <w:t xml:space="preserve">نقص</w:t>
+      </w:r>
+      <w:r>
+        <w:rPr>
+          <w:b w:val="1"/>
+          <w:rtl w:val="1"/>
+        </w:rPr>
+        <w:t xml:space="preserve"> </w:t>
+      </w:r>
+      <w:r>
+        <w:rPr>
+          <w:b w:val="1"/>
           <w:rtl w:val="1"/>
         </w:rPr>
         <w:t xml:space="preserve">نگاشت</w:t>
       </w:r>
       <w:r>
         <w:rPr>
-          <w:rtl w:val="1"/>
-        </w:rPr>
-        <w:t xml:space="preserve"> </w:t>
-      </w:r>
-      <w:r>
-        <w:rPr>
+          <w:b w:val="1"/>
+          <w:rtl w:val="1"/>
+        </w:rPr>
+        <w:t xml:space="preserve"> </w:t>
+      </w:r>
+      <w:r>
+        <w:rPr>
+          <w:b w:val="1"/>
           <w:rtl w:val="1"/>
         </w:rPr>
         <w:t xml:space="preserve">فایل</w:t>
       </w:r>
       <w:r>
         <w:rPr>
-          <w:rtl w:val="1"/>
-        </w:rPr>
-        <w:t xml:space="preserve"> </w:t>
-      </w:r>
-      <w:r>
-        <w:rPr>
+          <w:b w:val="1"/>
+          <w:rtl w:val="1"/>
+        </w:rPr>
+        <w:t xml:space="preserve"> </w:t>
+      </w:r>
+      <w:r>
+        <w:rPr>
+          <w:b w:val="1"/>
           <w:rtl w:val="1"/>
         </w:rPr>
         <w:t xml:space="preserve">در</w:t>
       </w:r>
       <w:r>
         <w:rPr>
-          <w:rtl w:val="1"/>
-        </w:rPr>
-        <w:t xml:space="preserve"> </w:t>
-      </w:r>
-      <w:r>
-        <w:rPr>
+          <w:b w:val="1"/>
+          <w:rtl w:val="1"/>
+        </w:rPr>
+        <w:t xml:space="preserve"> </w:t>
+      </w:r>
+      <w:r>
+        <w:rPr>
+          <w:b w:val="1"/>
           <w:rtl w:val="1"/>
         </w:rPr>
         <w:t xml:space="preserve">حافظه</w:t>
       </w:r>
       <w:r>
         <w:rPr>
-          <w:rtl w:val="1"/>
-        </w:rPr>
-        <w:t xml:space="preserve"> </w:t>
-      </w:r>
-      <w:r>
-        <w:rPr>
-          <w:rtl w:val="1"/>
-        </w:rPr>
-        <w:t xml:space="preserve">هنگامه</w:t>
-      </w:r>
-      <w:r>
-        <w:rPr>
-          <w:rtl w:val="1"/>
-        </w:rPr>
-        <w:t xml:space="preserve"> </w:t>
-      </w:r>
-      <w:r>
-        <w:rPr>
-          <w:rtl w:val="1"/>
-        </w:rPr>
-        <w:t xml:space="preserve">استفاده</w:t>
-      </w:r>
-      <w:r>
-        <w:rPr>
-          <w:rtl w:val="1"/>
-        </w:rPr>
-        <w:t xml:space="preserve"> </w:t>
-      </w:r>
-      <w:r>
-        <w:rPr>
-          <w:rtl w:val="1"/>
-        </w:rPr>
-        <w:t xml:space="preserve">از</w:t>
-      </w:r>
-      <w:r>
-        <w:rPr>
-          <w:rtl w:val="1"/>
-        </w:rPr>
-        <w:t xml:space="preserve"> </w:t>
-      </w:r>
-      <w:r>
-        <w:rPr>
+          <w:b w:val="1"/>
+          <w:rtl w:val="1"/>
+        </w:rPr>
+        <w:t xml:space="preserve"> </w:t>
+      </w:r>
+      <w:r>
+        <w:rPr>
+          <w:b w:val="1"/>
+          <w:rtl w:val="1"/>
+        </w:rPr>
+        <w:t xml:space="preserve">نسبت</w:t>
+      </w:r>
+      <w:r>
+        <w:rPr>
+          <w:b w:val="1"/>
+          <w:rtl w:val="1"/>
+        </w:rPr>
+        <w:t xml:space="preserve"> </w:t>
+      </w:r>
+      <w:r>
+        <w:rPr>
+          <w:b w:val="1"/>
+          <w:rtl w:val="1"/>
+        </w:rPr>
+        <w:t xml:space="preserve">به</w:t>
+      </w:r>
+      <w:r>
+        <w:rPr>
+          <w:b w:val="1"/>
+          <w:rtl w:val="1"/>
+        </w:rPr>
+        <w:t xml:space="preserve"> </w:t>
+      </w:r>
+      <w:r>
+        <w:rPr>
+          <w:b w:val="1"/>
+          <w:rtl w:val="1"/>
+        </w:rPr>
+        <w:t xml:space="preserve">خواندن</w:t>
+      </w:r>
+      <w:r>
+        <w:rPr>
+          <w:b w:val="1"/>
+          <w:rtl w:val="1"/>
+        </w:rPr>
+        <w:t xml:space="preserve"> </w:t>
+      </w:r>
+      <w:r>
+        <w:rPr>
+          <w:b w:val="1"/>
+          <w:rtl w:val="1"/>
+        </w:rPr>
+        <w:t xml:space="preserve">عادی</w:t>
+      </w:r>
+      <w:r>
+        <w:rPr>
+          <w:b w:val="1"/>
+          <w:rtl w:val="1"/>
+        </w:rPr>
+        <w:t xml:space="preserve"> </w:t>
+      </w:r>
+      <w:r>
+        <w:rPr>
+          <w:b w:val="1"/>
           <w:rtl w:val="1"/>
         </w:rPr>
         <w:t xml:space="preserve">فایل</w:t>
       </w:r>
       <w:r>
         <w:rPr>
+          <w:b w:val="1"/>
           <w:rtl w:val="1"/>
         </w:rPr>
         <w:t xml:space="preserve">‌</w:t>
       </w:r>
       <w:r>
         <w:rPr>
-          <w:rtl w:val="1"/>
-        </w:rPr>
-        <w:t xml:space="preserve">های</w:t>
-      </w:r>
-      <w:r>
-        <w:rPr>
-          <w:rtl w:val="1"/>
-        </w:rPr>
-        <w:t xml:space="preserve"> </w:t>
-      </w:r>
-      <w:r>
-        <w:rPr>
-          <w:rtl w:val="1"/>
-        </w:rPr>
-        <w:t xml:space="preserve">بزرگ</w:t>
-      </w:r>
-      <w:r>
-        <w:rPr>
-          <w:rtl w:val="1"/>
-        </w:rPr>
-        <w:t xml:space="preserve"> </w:t>
-      </w:r>
-      <w:r>
-        <w:rPr>
-          <w:rtl w:val="1"/>
-        </w:rPr>
-        <w:t xml:space="preserve">است</w:t>
-      </w:r>
-      <w:r>
-        <w:rPr>
-          <w:rtl w:val="1"/>
-        </w:rPr>
-        <w:t xml:space="preserve"> </w:t>
-      </w:r>
-      <w:r>
-        <w:rPr>
-          <w:rtl w:val="1"/>
-        </w:rPr>
-        <w:t xml:space="preserve">زیرا</w:t>
-      </w:r>
-      <w:r>
-        <w:rPr>
-          <w:rtl w:val="1"/>
-        </w:rPr>
-        <w:t xml:space="preserve"> </w:t>
-      </w:r>
-      <w:r>
-        <w:rPr>
-          <w:rtl w:val="0"/>
-        </w:rPr>
-        <w:t xml:space="preserve">mmap</w:t>
-      </w:r>
-      <w:r>
-        <w:rPr>
-          <w:rtl w:val="1"/>
-        </w:rPr>
-        <w:t xml:space="preserve"> </w:t>
-      </w:r>
-      <w:r>
-        <w:rPr>
-          <w:rtl w:val="1"/>
-        </w:rPr>
-        <w:t xml:space="preserve">در</w:t>
-      </w:r>
-      <w:r>
-        <w:rPr>
-          <w:rtl w:val="1"/>
-        </w:rPr>
-        <w:t xml:space="preserve"> </w:t>
-      </w:r>
-      <w:r>
-        <w:rPr>
-          <w:rtl w:val="1"/>
-        </w:rPr>
-        <w:t xml:space="preserve">حقیقت</w:t>
-      </w:r>
-      <w:r>
-        <w:rPr>
-          <w:rtl w:val="1"/>
-        </w:rPr>
-        <w:t xml:space="preserve"> </w:t>
-      </w:r>
-      <w:r>
-        <w:rPr>
-          <w:rtl w:val="1"/>
-        </w:rPr>
-        <w:t xml:space="preserve">یک</w:t>
-      </w:r>
-      <w:r>
-        <w:rPr>
-          <w:rtl w:val="1"/>
-        </w:rPr>
-        <w:t xml:space="preserve"> </w:t>
-      </w:r>
-      <w:r>
-        <w:rPr>
-          <w:rtl w:val="1"/>
-        </w:rPr>
-        <w:t xml:space="preserve">بازه</w:t>
-      </w:r>
-      <w:r>
-        <w:rPr>
-          <w:rtl w:val="1"/>
-        </w:rPr>
-        <w:t xml:space="preserve">‌</w:t>
-      </w:r>
-      <w:r>
-        <w:rPr>
-          <w:rtl w:val="1"/>
-        </w:rPr>
-        <w:t xml:space="preserve">ی</w:t>
-      </w:r>
-      <w:r>
-        <w:rPr>
-          <w:rtl w:val="1"/>
-        </w:rPr>
-        <w:t xml:space="preserve"> </w:t>
-      </w:r>
-      <w:r>
-        <w:rPr>
-          <w:rtl w:val="1"/>
-        </w:rPr>
-        <w:t xml:space="preserve">متوالی</w:t>
-      </w:r>
-      <w:r>
-        <w:rPr>
-          <w:rtl w:val="1"/>
-        </w:rPr>
-        <w:t xml:space="preserve"> </w:t>
-      </w:r>
-      <w:r>
-        <w:rPr>
-          <w:rtl w:val="1"/>
-        </w:rPr>
-        <w:t xml:space="preserve">از</w:t>
-      </w:r>
-      <w:r>
-        <w:rPr>
-          <w:rtl w:val="1"/>
-        </w:rPr>
-        <w:t xml:space="preserve"> </w:t>
-      </w:r>
-      <w:r>
-        <w:rPr>
-          <w:rtl w:val="1"/>
-        </w:rPr>
-        <w:t xml:space="preserve">فضای</w:t>
-      </w:r>
-      <w:r>
-        <w:rPr>
-          <w:rtl w:val="1"/>
-        </w:rPr>
-        <w:t xml:space="preserve"> </w:t>
-      </w:r>
-      <w:r>
-        <w:rPr>
-          <w:rtl w:val="1"/>
-        </w:rPr>
-        <w:t xml:space="preserve">حافظه</w:t>
-      </w:r>
-      <w:r>
-        <w:rPr>
-          <w:rtl w:val="1"/>
-        </w:rPr>
-        <w:t xml:space="preserve"> </w:t>
-      </w:r>
-      <w:r>
-        <w:rPr>
+          <w:b w:val="1"/>
+          <w:rtl w:val="1"/>
+        </w:rPr>
+        <w:t xml:space="preserve">ها</w:t>
+      </w:r>
+      <w:r>
+        <w:rPr>
+          <w:b w:val="1"/>
+          <w:rtl w:val="1"/>
+        </w:rPr>
+        <w:t xml:space="preserve"> </w:t>
+      </w:r>
+      <w:r>
+        <w:rPr>
+          <w:b w:val="1"/>
           <w:rtl w:val="1"/>
         </w:rPr>
         <w:t xml:space="preserve">را</w:t>
       </w:r>
       <w:r>
         <w:rPr>
-          <w:rtl w:val="1"/>
-        </w:rPr>
-        <w:t xml:space="preserve"> </w:t>
-      </w:r>
-      <w:r>
-        <w:rPr>
-          <w:rtl w:val="1"/>
-        </w:rPr>
-        <w:t xml:space="preserve">به</w:t>
-      </w:r>
-      <w:r>
-        <w:rPr>
-          <w:rtl w:val="1"/>
-        </w:rPr>
-        <w:t xml:space="preserve"> </w:t>
-      </w:r>
-      <w:r>
-        <w:rPr>
-          <w:rtl w:val="1"/>
-        </w:rPr>
-        <w:t xml:space="preserve">فایل</w:t>
-      </w:r>
-      <w:r>
-        <w:rPr>
-          <w:rtl w:val="1"/>
-        </w:rPr>
-        <w:t xml:space="preserve"> </w:t>
-      </w:r>
-      <w:r>
-        <w:rPr>
-          <w:rtl w:val="1"/>
-        </w:rPr>
-        <w:t xml:space="preserve">نگاشت</w:t>
-      </w:r>
-      <w:r>
-        <w:rPr>
-          <w:rtl w:val="1"/>
-        </w:rPr>
-        <w:t xml:space="preserve"> </w:t>
-      </w:r>
-      <w:r>
-        <w:rPr>
-          <w:rtl w:val="1"/>
-        </w:rPr>
-        <w:t xml:space="preserve">می</w:t>
-      </w:r>
-      <w:r>
-        <w:rPr>
-          <w:rtl w:val="1"/>
-        </w:rPr>
-        <w:t xml:space="preserve">‌</w:t>
-      </w:r>
-      <w:r>
-        <w:rPr>
-          <w:rtl w:val="1"/>
-        </w:rPr>
-        <w:t xml:space="preserve">دهد</w:t>
-      </w:r>
-      <w:r>
-        <w:rPr>
-          <w:rtl w:val="1"/>
-        </w:rPr>
-        <w:t xml:space="preserve"> </w:t>
-      </w:r>
-      <w:r>
-        <w:rPr>
-          <w:rtl w:val="1"/>
-        </w:rPr>
-        <w:t xml:space="preserve">و</w:t>
-      </w:r>
-      <w:r>
-        <w:rPr>
-          <w:rtl w:val="1"/>
-        </w:rPr>
-        <w:t xml:space="preserve"> </w:t>
-      </w:r>
-      <w:r>
-        <w:rPr>
-          <w:rtl w:val="1"/>
-        </w:rPr>
-        <w:t xml:space="preserve">اگر</w:t>
-      </w:r>
-      <w:r>
-        <w:rPr>
-          <w:rtl w:val="1"/>
-        </w:rPr>
-        <w:t xml:space="preserve"> </w:t>
-      </w:r>
-      <w:r>
-        <w:rPr>
-          <w:rtl w:val="1"/>
-        </w:rPr>
-        <w:t xml:space="preserve">فضای</w:t>
-      </w:r>
-      <w:r>
-        <w:rPr>
-          <w:rtl w:val="1"/>
-        </w:rPr>
-        <w:t xml:space="preserve"> </w:t>
-      </w:r>
-      <w:r>
-        <w:rPr>
-          <w:rtl w:val="1"/>
-        </w:rPr>
-        <w:t xml:space="preserve">حافظه</w:t>
-      </w:r>
-      <w:r>
-        <w:rPr>
-          <w:rtl w:val="1"/>
-        </w:rPr>
-        <w:t xml:space="preserve"> </w:t>
-      </w:r>
-      <w:r>
-        <w:rPr>
-          <w:rtl w:val="1"/>
-        </w:rPr>
-        <w:t xml:space="preserve">به</w:t>
-      </w:r>
-      <w:r>
-        <w:rPr>
-          <w:rtl w:val="1"/>
-        </w:rPr>
-        <w:t xml:space="preserve"> </w:t>
-      </w:r>
-      <w:r>
-        <w:rPr>
-          <w:rtl w:val="1"/>
-        </w:rPr>
-        <w:t xml:space="preserve">بخش</w:t>
-      </w:r>
-      <w:r>
-        <w:rPr>
-          <w:rtl w:val="1"/>
-        </w:rPr>
-        <w:t xml:space="preserve"> ‌</w:t>
-      </w:r>
-      <w:r>
-        <w:rPr>
-          <w:rtl w:val="1"/>
-        </w:rPr>
-        <w:t xml:space="preserve">های</w:t>
-      </w:r>
-      <w:r>
-        <w:rPr>
-          <w:rtl w:val="1"/>
-        </w:rPr>
-        <w:t xml:space="preserve"> </w:t>
-      </w:r>
-      <w:r>
-        <w:rPr>
-          <w:rtl w:val="1"/>
-        </w:rPr>
-        <w:t xml:space="preserve">مختلف</w:t>
-      </w:r>
-      <w:r>
-        <w:rPr>
-          <w:rtl w:val="1"/>
-        </w:rPr>
-        <w:t xml:space="preserve"> </w:t>
-      </w:r>
-      <w:r>
-        <w:rPr>
-          <w:rtl w:val="1"/>
-        </w:rPr>
-        <w:t xml:space="preserve">تقسیم</w:t>
-      </w:r>
-      <w:r>
-        <w:rPr>
-          <w:rtl w:val="1"/>
-        </w:rPr>
-        <w:t xml:space="preserve"> </w:t>
-      </w:r>
-      <w:r>
-        <w:rPr>
-          <w:rtl w:val="1"/>
-        </w:rPr>
-        <w:t xml:space="preserve">شده</w:t>
-      </w:r>
-      <w:r>
-        <w:rPr>
-          <w:rtl w:val="1"/>
-        </w:rPr>
-        <w:t xml:space="preserve"> </w:t>
-      </w:r>
-      <w:r>
-        <w:rPr>
-          <w:rtl w:val="1"/>
-        </w:rPr>
-        <w:t xml:space="preserve">باشد</w:t>
-      </w:r>
-      <w:r>
-        <w:rPr>
-          <w:rtl w:val="1"/>
-        </w:rPr>
-        <w:t xml:space="preserve"> </w:t>
-      </w:r>
-      <w:r>
-        <w:rPr>
-          <w:rtl w:val="1"/>
-        </w:rPr>
-        <w:t xml:space="preserve">ممکن</w:t>
-      </w:r>
-      <w:r>
-        <w:rPr>
-          <w:rtl w:val="1"/>
-        </w:rPr>
-        <w:t xml:space="preserve"> </w:t>
-      </w:r>
-      <w:r>
-        <w:rPr>
-          <w:rtl w:val="1"/>
-        </w:rPr>
-        <w:t xml:space="preserve">است</w:t>
-      </w:r>
-      <w:r>
-        <w:rPr>
-          <w:rtl w:val="1"/>
-        </w:rPr>
-        <w:t xml:space="preserve"> </w:t>
-      </w:r>
-      <w:r>
-        <w:rPr>
-          <w:rtl w:val="1"/>
-        </w:rPr>
-        <w:t xml:space="preserve">که</w:t>
-      </w:r>
-      <w:r>
-        <w:rPr>
-          <w:rtl w:val="1"/>
-        </w:rPr>
-        <w:t xml:space="preserve"> </w:t>
-      </w:r>
-      <w:r>
-        <w:rPr>
-          <w:rtl w:val="1"/>
-        </w:rPr>
-        <w:t xml:space="preserve">اصلا</w:t>
-      </w:r>
-      <w:r>
-        <w:rPr>
-          <w:rtl w:val="1"/>
-        </w:rPr>
-        <w:t xml:space="preserve"> </w:t>
-      </w:r>
-      <w:r>
-        <w:rPr>
-          <w:rtl w:val="1"/>
-        </w:rPr>
-        <w:t xml:space="preserve">چنین</w:t>
-      </w:r>
-      <w:r>
-        <w:rPr>
-          <w:rtl w:val="1"/>
-        </w:rPr>
-        <w:t xml:space="preserve"> </w:t>
-      </w:r>
-      <w:r>
-        <w:rPr>
-          <w:rtl w:val="1"/>
-        </w:rPr>
-        <w:t xml:space="preserve">چیزی</w:t>
-      </w:r>
-      <w:r>
-        <w:rPr>
-          <w:rtl w:val="1"/>
-        </w:rPr>
-        <w:t xml:space="preserve"> </w:t>
-      </w:r>
-      <w:r>
-        <w:rPr>
-          <w:rtl w:val="1"/>
-        </w:rPr>
-        <w:t xml:space="preserve">ممکن</w:t>
-      </w:r>
-      <w:r>
-        <w:rPr>
-          <w:rtl w:val="1"/>
-        </w:rPr>
-        <w:t xml:space="preserve"> </w:t>
-      </w:r>
-      <w:r>
-        <w:rPr>
-          <w:rtl w:val="1"/>
-        </w:rPr>
-        <w:t xml:space="preserve">نباشد</w:t>
-      </w:r>
-      <w:r>
-        <w:rPr>
+          <w:b w:val="1"/>
+          <w:rtl w:val="1"/>
+        </w:rPr>
+        <w:t xml:space="preserve"> </w:t>
+      </w:r>
+      <w:r>
+        <w:rPr>
+          <w:b w:val="1"/>
+          <w:rtl w:val="1"/>
+        </w:rPr>
+        <w:t xml:space="preserve">بیان</w:t>
+      </w:r>
+      <w:r>
+        <w:rPr>
+          <w:b w:val="1"/>
+          <w:rtl w:val="1"/>
+        </w:rPr>
+        <w:t xml:space="preserve"> </w:t>
+      </w:r>
+      <w:r>
+        <w:rPr>
+          <w:b w:val="1"/>
+          <w:rtl w:val="1"/>
+        </w:rPr>
+        <w:t xml:space="preserve">کنید</w:t>
+      </w:r>
+      <w:r>
+        <w:rPr>
+          <w:b w:val="1"/>
           <w:rtl w:val="1"/>
         </w:rPr>
         <w:t xml:space="preserve">.</w:t>
@@ -6607,6 +6277,624 @@
         <w:rPr>
           <w:rtl w:val="1"/>
         </w:rPr>
+        <w:t xml:space="preserve">استفاده</w:t>
+      </w:r>
+      <w:r>
+        <w:rPr>
+          <w:rtl w:val="1"/>
+        </w:rPr>
+        <w:t xml:space="preserve"> </w:t>
+      </w:r>
+      <w:r>
+        <w:rPr>
+          <w:rtl w:val="1"/>
+        </w:rPr>
+        <w:t xml:space="preserve">نگاشت</w:t>
+      </w:r>
+      <w:r>
+        <w:rPr>
+          <w:rtl w:val="1"/>
+        </w:rPr>
+        <w:t xml:space="preserve"> </w:t>
+      </w:r>
+      <w:r>
+        <w:rPr>
+          <w:rtl w:val="1"/>
+        </w:rPr>
+        <w:t xml:space="preserve">فایل</w:t>
+      </w:r>
+      <w:r>
+        <w:rPr>
+          <w:rtl w:val="1"/>
+        </w:rPr>
+        <w:t xml:space="preserve"> </w:t>
+      </w:r>
+      <w:r>
+        <w:rPr>
+          <w:rtl w:val="1"/>
+        </w:rPr>
+        <w:t xml:space="preserve">در</w:t>
+      </w:r>
+      <w:r>
+        <w:rPr>
+          <w:rtl w:val="1"/>
+        </w:rPr>
+        <w:t xml:space="preserve"> </w:t>
+      </w:r>
+      <w:r>
+        <w:rPr>
+          <w:rtl w:val="1"/>
+        </w:rPr>
+        <w:t xml:space="preserve">حافظه</w:t>
+      </w:r>
+      <w:r>
+        <w:rPr>
+          <w:rtl w:val="1"/>
+        </w:rPr>
+        <w:t xml:space="preserve"> </w:t>
+      </w:r>
+      <w:r>
+        <w:rPr>
+          <w:rtl w:val="1"/>
+        </w:rPr>
+        <w:t xml:space="preserve">هنگامه</w:t>
+      </w:r>
+      <w:r>
+        <w:rPr>
+          <w:rtl w:val="1"/>
+        </w:rPr>
+        <w:t xml:space="preserve"> </w:t>
+      </w:r>
+      <w:r>
+        <w:rPr>
+          <w:rtl w:val="1"/>
+        </w:rPr>
+        <w:t xml:space="preserve">استفاده</w:t>
+      </w:r>
+      <w:r>
+        <w:rPr>
+          <w:rtl w:val="1"/>
+        </w:rPr>
+        <w:t xml:space="preserve"> </w:t>
+      </w:r>
+      <w:r>
+        <w:rPr>
+          <w:rtl w:val="1"/>
+        </w:rPr>
+        <w:t xml:space="preserve">از</w:t>
+      </w:r>
+      <w:r>
+        <w:rPr>
+          <w:rtl w:val="1"/>
+        </w:rPr>
+        <w:t xml:space="preserve"> </w:t>
+      </w:r>
+      <w:r>
+        <w:rPr>
+          <w:rtl w:val="1"/>
+        </w:rPr>
+        <w:t xml:space="preserve">فایل</w:t>
+      </w:r>
+      <w:r>
+        <w:rPr>
+          <w:rtl w:val="1"/>
+        </w:rPr>
+        <w:t xml:space="preserve">‌</w:t>
+      </w:r>
+      <w:r>
+        <w:rPr>
+          <w:rtl w:val="1"/>
+        </w:rPr>
+        <w:t xml:space="preserve">های</w:t>
+      </w:r>
+      <w:r>
+        <w:rPr>
+          <w:rtl w:val="1"/>
+        </w:rPr>
+        <w:t xml:space="preserve"> </w:t>
+      </w:r>
+      <w:r>
+        <w:rPr>
+          <w:rtl w:val="1"/>
+        </w:rPr>
+        <w:t xml:space="preserve">بزرگ</w:t>
+      </w:r>
+      <w:r>
+        <w:rPr>
+          <w:rtl w:val="1"/>
+        </w:rPr>
+        <w:t xml:space="preserve"> </w:t>
+      </w:r>
+      <w:r>
+        <w:rPr>
+          <w:rtl w:val="1"/>
+        </w:rPr>
+        <w:t xml:space="preserve">است</w:t>
+      </w:r>
+      <w:r>
+        <w:rPr>
+          <w:rtl w:val="1"/>
+        </w:rPr>
+        <w:t xml:space="preserve"> </w:t>
+      </w:r>
+      <w:r>
+        <w:rPr>
+          <w:rtl w:val="1"/>
+        </w:rPr>
+        <w:t xml:space="preserve">زیرا</w:t>
+      </w:r>
+      <w:r>
+        <w:rPr>
+          <w:rtl w:val="1"/>
+        </w:rPr>
+        <w:t xml:space="preserve"> </w:t>
+      </w:r>
+      <w:r>
+        <w:rPr>
+          <w:rtl w:val="0"/>
+        </w:rPr>
+        <w:t xml:space="preserve">mmap</w:t>
+      </w:r>
+      <w:r>
+        <w:rPr>
+          <w:rtl w:val="1"/>
+        </w:rPr>
+        <w:t xml:space="preserve"> </w:t>
+      </w:r>
+      <w:r>
+        <w:rPr>
+          <w:rtl w:val="1"/>
+        </w:rPr>
+        <w:t xml:space="preserve">در</w:t>
+      </w:r>
+      <w:r>
+        <w:rPr>
+          <w:rtl w:val="1"/>
+        </w:rPr>
+        <w:t xml:space="preserve"> </w:t>
+      </w:r>
+      <w:r>
+        <w:rPr>
+          <w:rtl w:val="1"/>
+        </w:rPr>
+        <w:t xml:space="preserve">حقیقت</w:t>
+      </w:r>
+      <w:r>
+        <w:rPr>
+          <w:rtl w:val="1"/>
+        </w:rPr>
+        <w:t xml:space="preserve"> </w:t>
+      </w:r>
+      <w:r>
+        <w:rPr>
+          <w:rtl w:val="1"/>
+        </w:rPr>
+        <w:t xml:space="preserve">یک</w:t>
+      </w:r>
+      <w:r>
+        <w:rPr>
+          <w:rtl w:val="1"/>
+        </w:rPr>
+        <w:t xml:space="preserve"> </w:t>
+      </w:r>
+      <w:r>
+        <w:rPr>
+          <w:rtl w:val="1"/>
+        </w:rPr>
+        <w:t xml:space="preserve">بازه</w:t>
+      </w:r>
+      <w:r>
+        <w:rPr>
+          <w:rtl w:val="1"/>
+        </w:rPr>
+        <w:t xml:space="preserve">‌</w:t>
+      </w:r>
+      <w:r>
+        <w:rPr>
+          <w:rtl w:val="1"/>
+        </w:rPr>
+        <w:t xml:space="preserve">ی</w:t>
+      </w:r>
+      <w:r>
+        <w:rPr>
+          <w:rtl w:val="1"/>
+        </w:rPr>
+        <w:t xml:space="preserve"> </w:t>
+      </w:r>
+      <w:r>
+        <w:rPr>
+          <w:rtl w:val="1"/>
+        </w:rPr>
+        <w:t xml:space="preserve">متوالی</w:t>
+      </w:r>
+      <w:r>
+        <w:rPr>
+          <w:rtl w:val="1"/>
+        </w:rPr>
+        <w:t xml:space="preserve"> </w:t>
+      </w:r>
+      <w:r>
+        <w:rPr>
+          <w:rtl w:val="1"/>
+        </w:rPr>
+        <w:t xml:space="preserve">از</w:t>
+      </w:r>
+      <w:r>
+        <w:rPr>
+          <w:rtl w:val="1"/>
+        </w:rPr>
+        <w:t xml:space="preserve"> </w:t>
+      </w:r>
+      <w:r>
+        <w:rPr>
+          <w:rtl w:val="1"/>
+        </w:rPr>
+        <w:t xml:space="preserve">فضای</w:t>
+      </w:r>
+      <w:r>
+        <w:rPr>
+          <w:rtl w:val="1"/>
+        </w:rPr>
+        <w:t xml:space="preserve"> </w:t>
+      </w:r>
+      <w:r>
+        <w:rPr>
+          <w:rtl w:val="1"/>
+        </w:rPr>
+        <w:t xml:space="preserve">حافظه</w:t>
+      </w:r>
+      <w:r>
+        <w:rPr>
+          <w:rtl w:val="1"/>
+        </w:rPr>
+        <w:t xml:space="preserve"> </w:t>
+      </w:r>
+      <w:r>
+        <w:rPr>
+          <w:rtl w:val="1"/>
+        </w:rPr>
+        <w:t xml:space="preserve">را</w:t>
+      </w:r>
+      <w:r>
+        <w:rPr>
+          <w:rtl w:val="1"/>
+        </w:rPr>
+        <w:t xml:space="preserve"> </w:t>
+      </w:r>
+      <w:r>
+        <w:rPr>
+          <w:rtl w:val="1"/>
+        </w:rPr>
+        <w:t xml:space="preserve">به</w:t>
+      </w:r>
+      <w:r>
+        <w:rPr>
+          <w:rtl w:val="1"/>
+        </w:rPr>
+        <w:t xml:space="preserve"> </w:t>
+      </w:r>
+      <w:r>
+        <w:rPr>
+          <w:rtl w:val="1"/>
+        </w:rPr>
+        <w:t xml:space="preserve">فایل</w:t>
+      </w:r>
+      <w:r>
+        <w:rPr>
+          <w:rtl w:val="1"/>
+        </w:rPr>
+        <w:t xml:space="preserve"> </w:t>
+      </w:r>
+      <w:r>
+        <w:rPr>
+          <w:rtl w:val="1"/>
+        </w:rPr>
+        <w:t xml:space="preserve">نگاشت</w:t>
+      </w:r>
+      <w:r>
+        <w:rPr>
+          <w:rtl w:val="1"/>
+        </w:rPr>
+        <w:t xml:space="preserve"> </w:t>
+      </w:r>
+      <w:r>
+        <w:rPr>
+          <w:rtl w:val="1"/>
+        </w:rPr>
+        <w:t xml:space="preserve">می</w:t>
+      </w:r>
+      <w:r>
+        <w:rPr>
+          <w:rtl w:val="1"/>
+        </w:rPr>
+        <w:t xml:space="preserve">‌</w:t>
+      </w:r>
+      <w:r>
+        <w:rPr>
+          <w:rtl w:val="1"/>
+        </w:rPr>
+        <w:t xml:space="preserve">دهد</w:t>
+      </w:r>
+      <w:r>
+        <w:rPr>
+          <w:rtl w:val="1"/>
+        </w:rPr>
+        <w:t xml:space="preserve"> </w:t>
+      </w:r>
+      <w:r>
+        <w:rPr>
+          <w:rtl w:val="1"/>
+        </w:rPr>
+        <w:t xml:space="preserve">و</w:t>
+      </w:r>
+      <w:r>
+        <w:rPr>
+          <w:rtl w:val="1"/>
+        </w:rPr>
+        <w:t xml:space="preserve"> </w:t>
+      </w:r>
+      <w:r>
+        <w:rPr>
+          <w:rtl w:val="1"/>
+        </w:rPr>
+        <w:t xml:space="preserve">اگر</w:t>
+      </w:r>
+      <w:r>
+        <w:rPr>
+          <w:rtl w:val="1"/>
+        </w:rPr>
+        <w:t xml:space="preserve"> </w:t>
+      </w:r>
+      <w:r>
+        <w:rPr>
+          <w:rtl w:val="1"/>
+        </w:rPr>
+        <w:t xml:space="preserve">فضای</w:t>
+      </w:r>
+      <w:r>
+        <w:rPr>
+          <w:rtl w:val="1"/>
+        </w:rPr>
+        <w:t xml:space="preserve"> </w:t>
+      </w:r>
+      <w:r>
+        <w:rPr>
+          <w:rtl w:val="1"/>
+        </w:rPr>
+        <w:t xml:space="preserve">حافظه</w:t>
+      </w:r>
+      <w:r>
+        <w:rPr>
+          <w:rtl w:val="1"/>
+        </w:rPr>
+        <w:t xml:space="preserve"> </w:t>
+      </w:r>
+      <w:r>
+        <w:rPr>
+          <w:rtl w:val="1"/>
+        </w:rPr>
+        <w:t xml:space="preserve">به</w:t>
+      </w:r>
+      <w:r>
+        <w:rPr>
+          <w:rtl w:val="1"/>
+        </w:rPr>
+        <w:t xml:space="preserve"> </w:t>
+      </w:r>
+      <w:r>
+        <w:rPr>
+          <w:rtl w:val="1"/>
+        </w:rPr>
+        <w:t xml:space="preserve">بخش</w:t>
+      </w:r>
+      <w:r>
+        <w:rPr>
+          <w:rtl w:val="1"/>
+        </w:rPr>
+        <w:t xml:space="preserve"> ‌</w:t>
+      </w:r>
+      <w:r>
+        <w:rPr>
+          <w:rtl w:val="1"/>
+        </w:rPr>
+        <w:t xml:space="preserve">های</w:t>
+      </w:r>
+      <w:r>
+        <w:rPr>
+          <w:rtl w:val="1"/>
+        </w:rPr>
+        <w:t xml:space="preserve"> </w:t>
+      </w:r>
+      <w:r>
+        <w:rPr>
+          <w:rtl w:val="1"/>
+        </w:rPr>
+        <w:t xml:space="preserve">مختلف</w:t>
+      </w:r>
+      <w:r>
+        <w:rPr>
+          <w:rtl w:val="1"/>
+        </w:rPr>
+        <w:t xml:space="preserve"> </w:t>
+      </w:r>
+      <w:r>
+        <w:rPr>
+          <w:rtl w:val="1"/>
+        </w:rPr>
+        <w:t xml:space="preserve">تقسیم</w:t>
+      </w:r>
+      <w:r>
+        <w:rPr>
+          <w:rtl w:val="1"/>
+        </w:rPr>
+        <w:t xml:space="preserve"> </w:t>
+      </w:r>
+      <w:r>
+        <w:rPr>
+          <w:rtl w:val="1"/>
+        </w:rPr>
+        <w:t xml:space="preserve">شده</w:t>
+      </w:r>
+      <w:r>
+        <w:rPr>
+          <w:rtl w:val="1"/>
+        </w:rPr>
+        <w:t xml:space="preserve"> </w:t>
+      </w:r>
+      <w:r>
+        <w:rPr>
+          <w:rtl w:val="1"/>
+        </w:rPr>
+        <w:t xml:space="preserve">باشد</w:t>
+      </w:r>
+      <w:r>
+        <w:rPr>
+          <w:rtl w:val="1"/>
+        </w:rPr>
+        <w:t xml:space="preserve"> </w:t>
+      </w:r>
+      <w:r>
+        <w:rPr>
+          <w:rtl w:val="1"/>
+        </w:rPr>
+        <w:t xml:space="preserve">ممکن</w:t>
+      </w:r>
+      <w:r>
+        <w:rPr>
+          <w:rtl w:val="1"/>
+        </w:rPr>
+        <w:t xml:space="preserve"> </w:t>
+      </w:r>
+      <w:r>
+        <w:rPr>
+          <w:rtl w:val="1"/>
+        </w:rPr>
+        <w:t xml:space="preserve">است</w:t>
+      </w:r>
+      <w:r>
+        <w:rPr>
+          <w:rtl w:val="1"/>
+        </w:rPr>
+        <w:t xml:space="preserve"> </w:t>
+      </w:r>
+      <w:r>
+        <w:rPr>
+          <w:rtl w:val="1"/>
+        </w:rPr>
+        <w:t xml:space="preserve">که</w:t>
+      </w:r>
+      <w:r>
+        <w:rPr>
+          <w:rtl w:val="1"/>
+        </w:rPr>
+        <w:t xml:space="preserve"> </w:t>
+      </w:r>
+      <w:r>
+        <w:rPr>
+          <w:rtl w:val="1"/>
+        </w:rPr>
+        <w:t xml:space="preserve">اصلا</w:t>
+      </w:r>
+      <w:r>
+        <w:rPr>
+          <w:rtl w:val="1"/>
+        </w:rPr>
+        <w:t xml:space="preserve"> </w:t>
+      </w:r>
+      <w:r>
+        <w:rPr>
+          <w:rtl w:val="1"/>
+        </w:rPr>
+        <w:t xml:space="preserve">چنین</w:t>
+      </w:r>
+      <w:r>
+        <w:rPr>
+          <w:rtl w:val="1"/>
+        </w:rPr>
+        <w:t xml:space="preserve"> </w:t>
+      </w:r>
+      <w:r>
+        <w:rPr>
+          <w:rtl w:val="1"/>
+        </w:rPr>
+        <w:t xml:space="preserve">چیزی</w:t>
+      </w:r>
+      <w:r>
+        <w:rPr>
+          <w:rtl w:val="1"/>
+        </w:rPr>
+        <w:t xml:space="preserve"> </w:t>
+      </w:r>
+      <w:r>
+        <w:rPr>
+          <w:rtl w:val="1"/>
+        </w:rPr>
+        <w:t xml:space="preserve">ممکن</w:t>
+      </w:r>
+      <w:r>
+        <w:rPr>
+          <w:rtl w:val="1"/>
+        </w:rPr>
+        <w:t xml:space="preserve"> </w:t>
+      </w:r>
+      <w:r>
+        <w:rPr>
+          <w:rtl w:val="1"/>
+        </w:rPr>
+        <w:t xml:space="preserve">نباشد</w:t>
+      </w:r>
+      <w:r>
+        <w:rPr>
+          <w:rtl w:val="1"/>
+        </w:rPr>
+        <w:t xml:space="preserve">.</w:t>
+      </w:r>
+    </w:p>
+    <w:p>
+      <w:pPr>
+        <w:bidi w:val="1"/>
+        <w:rPr/>
+      </w:pPr>
+      <w:r>
+        <w:rPr>
+          <w:rtl w:val="1"/>
+        </w:rPr>
+        <w:t xml:space="preserve">یکی</w:t>
+      </w:r>
+      <w:r>
+        <w:rPr>
+          <w:rtl w:val="1"/>
+        </w:rPr>
+        <w:t xml:space="preserve"> </w:t>
+      </w:r>
+      <w:r>
+        <w:rPr>
+          <w:rtl w:val="1"/>
+        </w:rPr>
+        <w:t xml:space="preserve">از</w:t>
+      </w:r>
+      <w:r>
+        <w:rPr>
+          <w:rtl w:val="1"/>
+        </w:rPr>
+        <w:t xml:space="preserve"> </w:t>
+      </w:r>
+      <w:r>
+        <w:rPr>
+          <w:rtl w:val="1"/>
+        </w:rPr>
+        <w:t xml:space="preserve">مشکلات</w:t>
+      </w:r>
+      <w:r>
+        <w:rPr>
+          <w:rtl w:val="1"/>
+        </w:rPr>
+        <w:t xml:space="preserve"> </w:t>
+      </w:r>
+      <w:r>
+        <w:rPr>
+          <w:rtl w:val="1"/>
+        </w:rPr>
         <w:t xml:space="preserve">دیگر</w:t>
       </w:r>
       <w:r>
@@ -6926,6 +7214,49 @@
           <w:rtl w:val="1"/>
         </w:rPr>
         <w:t xml:space="preserve">.</w:t>
+      </w:r>
+    </w:p>
+    <w:p>
+      <w:pPr>
+        <w:bidi w:val="1"/>
+        <w:rPr/>
+      </w:pPr>
+      <w:r>
+        <w:rPr>
+          <w:rtl w:val="0"/>
+        </w:rPr>
+      </w:r>
+    </w:p>
+    <w:p>
+      <w:pPr>
+        <w:pStyle w:val="Heading1"/>
+        <w:bidi w:val="1"/>
+        <w:rPr>
+          <w:b w:val="1"/>
+        </w:rPr>
+      </w:pPr>
+      <w:bookmarkStart w:colFirst="0" w:colLast="0" w:name="_19oo648kl4cp" w:id="12"/>
+      <w:bookmarkEnd w:id="12"/>
+      <w:r>
+        <w:rPr>
+          <w:b w:val="1"/>
+          <w:rtl w:val="1"/>
+        </w:rPr>
+        <w:t xml:space="preserve">عکس</w:t>
+      </w:r>
+      <w:r>
+        <w:rPr>
+          <w:b w:val="1"/>
+          <w:rtl w:val="1"/>
+        </w:rPr>
+        <w:t xml:space="preserve">‌</w:t>
+      </w:r>
+      <w:r>
+        <w:rPr>
+          <w:b w:val="1"/>
+          <w:rtl w:val="1"/>
+        </w:rPr>
+        <w:t xml:space="preserve">ها</w:t>
       </w:r>
     </w:p>
     <w:p>
@@ -6934,8 +7265,236 @@
         <w:bidi w:val="1"/>
         <w:rPr/>
       </w:pPr>
-      <w:bookmarkStart w:colFirst="0" w:colLast="0" w:name="_pl32wsfklqt7" w:id="9"/>
-      <w:bookmarkEnd w:id="9"/>
+      <w:bookmarkStart w:colFirst="0" w:colLast="0" w:name="_k1u44mjf5s0x" w:id="13"/>
+      <w:bookmarkEnd w:id="13"/>
+      <w:r>
+        <w:rPr>
+          <w:rtl w:val="1"/>
+        </w:rPr>
+        <w:t xml:space="preserve">سیستم</w:t>
+      </w:r>
+      <w:r>
+        <w:rPr>
+          <w:rtl w:val="1"/>
+        </w:rPr>
+        <w:t xml:space="preserve">‌</w:t>
+      </w:r>
+      <w:r>
+        <w:rPr>
+          <w:rtl w:val="1"/>
+        </w:rPr>
+        <w:t xml:space="preserve">کال</w:t>
+      </w:r>
+      <w:r>
+        <w:rPr>
+          <w:rtl w:val="1"/>
+        </w:rPr>
+        <w:t xml:space="preserve"> </w:t>
+      </w:r>
+      <w:r>
+        <w:rPr>
+          <w:rtl w:val="1"/>
+        </w:rPr>
+        <w:t xml:space="preserve">اول</w:t>
+      </w:r>
+    </w:p>
+    <w:p>
+      <w:pPr>
+        <w:bidi w:val="1"/>
+        <w:rPr/>
+      </w:pPr>
+      <w:r>
+        <w:rPr/>
+        <w:drawing>
+          <wp:inline distB="114300" distT="114300" distL="114300" distR="114300">
+            <wp:extent cx="5943600" cy="4025900"/>
+            <wp:effectExtent b="0" l="0" r="0" t="0"/>
+            <wp:docPr id="3" name="image3.png"/>
+            <a:graphic>
+              <a:graphicData uri="http://schemas.openxmlformats.org/drawingml/2006/picture">
+                <pic:pic>
+                  <pic:nvPicPr>
+                    <pic:cNvPr id="0" name="image3.png"/>
+                    <pic:cNvPicPr preferRelativeResize="0"/>
+                  </pic:nvPicPr>
+                  <pic:blipFill>
+                    <a:blip r:embed="rId6"/>
+                    <a:srcRect b="0" l="0" r="0" t="0"/>
+                    <a:stretch>
+                      <a:fillRect/>
+                    </a:stretch>
+                  </pic:blipFill>
+                  <pic:spPr>
+                    <a:xfrm>
+                      <a:off x="0" y="0"/>
+                      <a:ext cx="5943600" cy="4025900"/>
+                    </a:xfrm>
+                    <a:prstGeom prst="rect"/>
+                    <a:ln/>
+                  </pic:spPr>
+                </pic:pic>
+              </a:graphicData>
+            </a:graphic>
+          </wp:inline>
+        </w:drawing>
+      </w:r>
+      <w:r>
+        <w:rPr>
+          <w:rtl w:val="0"/>
+        </w:rPr>
+      </w:r>
+    </w:p>
+    <w:p>
+      <w:pPr>
+        <w:pStyle w:val="Heading2"/>
+        <w:bidi w:val="1"/>
+        <w:rPr/>
+      </w:pPr>
+      <w:bookmarkStart w:colFirst="0" w:colLast="0" w:name="_tx3kjkxduth9" w:id="14"/>
+      <w:bookmarkEnd w:id="14"/>
+      <w:r>
+        <w:rPr>
+          <w:rtl w:val="1"/>
+        </w:rPr>
+        <w:t xml:space="preserve">سیستم</w:t>
+      </w:r>
+      <w:r>
+        <w:rPr>
+          <w:rtl w:val="1"/>
+        </w:rPr>
+        <w:t xml:space="preserve">‌</w:t>
+      </w:r>
+      <w:r>
+        <w:rPr>
+          <w:rtl w:val="1"/>
+        </w:rPr>
+        <w:t xml:space="preserve">کال</w:t>
+      </w:r>
+      <w:r>
+        <w:rPr>
+          <w:rtl w:val="1"/>
+        </w:rPr>
+        <w:t xml:space="preserve"> </w:t>
+      </w:r>
+      <w:r>
+        <w:rPr>
+          <w:rtl w:val="1"/>
+        </w:rPr>
+        <w:t xml:space="preserve">دوم</w:t>
+      </w:r>
+    </w:p>
+    <w:p>
+      <w:pPr>
+        <w:bidi w:val="1"/>
+        <w:rPr/>
+      </w:pPr>
+      <w:r>
+        <w:rPr/>
+        <w:drawing>
+          <wp:inline distB="114300" distT="114300" distL="114300" distR="114300">
+            <wp:extent cx="5943600" cy="3975100"/>
+            <wp:effectExtent b="0" l="0" r="0" t="0"/>
+            <wp:docPr id="2" name="image1.png"/>
+            <a:graphic>
+              <a:graphicData uri="http://schemas.openxmlformats.org/drawingml/2006/picture">
+                <pic:pic>
+                  <pic:nvPicPr>
+                    <pic:cNvPr id="0" name="image1.png"/>
+                    <pic:cNvPicPr preferRelativeResize="0"/>
+                  </pic:nvPicPr>
+                  <pic:blipFill>
+                    <a:blip r:embed="rId7"/>
+                    <a:srcRect b="0" l="0" r="0" t="0"/>
+                    <a:stretch>
+                      <a:fillRect/>
+                    </a:stretch>
+                  </pic:blipFill>
+                  <pic:spPr>
+                    <a:xfrm>
+                      <a:off x="0" y="0"/>
+                      <a:ext cx="5943600" cy="3975100"/>
+                    </a:xfrm>
+                    <a:prstGeom prst="rect"/>
+                    <a:ln/>
+                  </pic:spPr>
+                </pic:pic>
+              </a:graphicData>
+            </a:graphic>
+          </wp:inline>
+        </w:drawing>
+      </w:r>
+      <w:r>
+        <w:rPr>
+          <w:rtl w:val="0"/>
+        </w:rPr>
+      </w:r>
+    </w:p>
+    <w:p>
+      <w:pPr>
+        <w:pStyle w:val="Heading2"/>
+        <w:bidi w:val="1"/>
+        <w:rPr/>
+      </w:pPr>
+      <w:bookmarkStart w:colFirst="0" w:colLast="0" w:name="_wkdlam9ax55p" w:id="15"/>
+      <w:bookmarkEnd w:id="15"/>
+      <w:r>
+        <w:rPr>
+          <w:rtl w:val="1"/>
+        </w:rPr>
+        <w:t xml:space="preserve">امتیازی</w:t>
+      </w:r>
+    </w:p>
+    <w:p>
+      <w:pPr>
+        <w:bidi w:val="1"/>
+        <w:rPr/>
+      </w:pPr>
+      <w:r>
+        <w:rPr/>
+        <w:drawing>
+          <wp:inline distB="114300" distT="114300" distL="114300" distR="114300">
+            <wp:extent cx="5943600" cy="3975100"/>
+            <wp:effectExtent b="0" l="0" r="0" t="0"/>
+            <wp:docPr id="1" name="image2.png"/>
+            <a:graphic>
+              <a:graphicData uri="http://schemas.openxmlformats.org/drawingml/2006/picture">
+                <pic:pic>
+                  <pic:nvPicPr>
+                    <pic:cNvPr id="0" name="image2.png"/>
+                    <pic:cNvPicPr preferRelativeResize="0"/>
+                  </pic:nvPicPr>
+                  <pic:blipFill>
+                    <a:blip r:embed="rId8"/>
+                    <a:srcRect b="0" l="0" r="0" t="0"/>
+                    <a:stretch>
+                      <a:fillRect/>
+                    </a:stretch>
+                  </pic:blipFill>
+                  <pic:spPr>
+                    <a:xfrm>
+                      <a:off x="0" y="0"/>
+                      <a:ext cx="5943600" cy="3975100"/>
+                    </a:xfrm>
+                    <a:prstGeom prst="rect"/>
+                    <a:ln/>
+                  </pic:spPr>
+                </pic:pic>
+              </a:graphicData>
+            </a:graphic>
+          </wp:inline>
+        </w:drawing>
+      </w:r>
+      <w:r>
+        <w:rPr>
+          <w:rtl w:val="0"/>
+        </w:rPr>
+      </w:r>
+    </w:p>
+    <w:p>
+      <w:pPr>
+        <w:bidi w:val="1"/>
+        <w:rPr/>
+      </w:pPr>
       <w:r>
         <w:rPr>
           <w:rtl w:val="0"/>

</xml_diff>